<commit_message>
Added Image Uploading 👻🎈
</commit_message>
<xml_diff>
--- a/README.docx
+++ b/README.docx
@@ -6,8 +6,8 @@
       <w:pPr>
         <w:pStyle w:val="Heading4"/>
       </w:pPr>
-      <w:bookmarkStart w:id="0" w:name="teachable-machine-client-app-"/>
-      <w:bookmarkStart w:id="1" w:name="step-1"/>
+      <w:bookmarkStart w:id="0" w:name="step-1"/>
+      <w:bookmarkStart w:id="1" w:name="teachable-machine-client-app-"/>
       <w:r>
         <w:t>Step 1</w:t>
       </w:r>
@@ -24,7 +24,19 @@
           <w:rPr>
             <w:rStyle w:val="Hyperlink"/>
           </w:rPr>
-          <w:t>https://teachablemachine.withgoogle.com/train/image</w:t>
+          <w:t>https://teachablemachine.withgoogle.com/</w:t>
+        </w:r>
+        <w:r>
+          <w:rPr>
+            <w:rStyle w:val="Hyperlink"/>
+          </w:rPr>
+          <w:t>t</w:t>
+        </w:r>
+        <w:r>
+          <w:rPr>
+            <w:rStyle w:val="Hyperlink"/>
+          </w:rPr>
+          <w:t>rain/image</w:t>
         </w:r>
       </w:hyperlink>
     </w:p>
@@ -33,7 +45,7 @@
         <w:pStyle w:val="Heading4"/>
       </w:pPr>
       <w:bookmarkStart w:id="2" w:name="step-2"/>
-      <w:bookmarkEnd w:id="1"/>
+      <w:bookmarkEnd w:id="0"/>
       <w:r>
         <w:t>Step 2</w:t>
       </w:r>
@@ -79,10 +91,7 @@
         <w:pStyle w:val="FirstParagraph"/>
       </w:pPr>
       <w:r>
-        <w:t xml:space="preserve">Click on </w:t>
-      </w:r>
-      <w:r>
-        <w:t xml:space="preserve">Train Model </w:t>
+        <w:t xml:space="preserve">Click on Train Model </w:t>
       </w:r>
     </w:p>
     <w:p>
@@ -324,7 +333,7 @@
     <w:p>
       <w:r>
         <w:pict>
-          <v:rect id="_x0000_i1026" style="width:0;height:1.5pt" o:hralign="center" o:hrstd="t" o:hr="t"/>
+          <v:rect id="_x0000_i1025" style="width:0;height:1.5pt" o:hralign="center" o:hrstd="t" o:hr="t"/>
         </w:pict>
       </w:r>
     </w:p>
@@ -433,10 +442,7 @@
         </w:numPr>
       </w:pPr>
       <w:r>
-        <w:t>Open the folder and click on the add</w:t>
-      </w:r>
-      <w:r>
-        <w:t>ress bar and type cmd.exe</w:t>
+        <w:t>Open the folder and click on the address bar and type cmd.exe</w:t>
       </w:r>
     </w:p>
     <w:p>
@@ -638,6 +644,9 @@
         <w:ind w:left="720"/>
       </w:pPr>
       <w:r>
+        <w:rPr>
+          <w:noProof/>
+        </w:rPr>
         <w:drawing>
           <wp:inline distT="0" distB="0" distL="0" distR="0" wp14:anchorId="4D0176CC" wp14:editId="4C37533D">
             <wp:extent cx="5935980" cy="3497580"/>
@@ -712,13 +721,7 @@
         <w:rPr>
           <w:rStyle w:val="VerbatimChar"/>
         </w:rPr>
-        <w:t>TEAC</w:t>
-      </w:r>
-      <w:r>
-        <w:rPr>
-          <w:rStyle w:val="VerbatimChar"/>
-        </w:rPr>
-        <w:t>HABLE_MACHINE_URL</w:t>
+        <w:t>TEACHABLE_MACHINE_URL</w:t>
       </w:r>
       <w:bookmarkEnd w:id="10"/>
     </w:p>
@@ -844,13 +847,7 @@
         <w:rPr>
           <w:sz w:val="40"/>
         </w:rPr>
-        <w:t>S</w:t>
-      </w:r>
-      <w:r>
-        <w:rPr>
-          <w:sz w:val="40"/>
-        </w:rPr>
-        <w:t>tep 3</w:t>
+        <w:t>Step 3</w:t>
       </w:r>
     </w:p>
     <w:p>
@@ -964,10 +961,7 @@
         <w:pStyle w:val="FirstParagraph"/>
       </w:pPr>
       <w:r>
-        <w:t>Our app will be no</w:t>
-      </w:r>
-      <w:r>
-        <w:t xml:space="preserve">w hosted on </w:t>
+        <w:t xml:space="preserve">Our app will be now hosted on </w:t>
       </w:r>
       <w:r>
         <w:rPr>
@@ -975,7 +969,17 @@
           <w:color w:val="FFFFFF" w:themeColor="background1"/>
           <w:shd w:val="clear" w:color="auto" w:fill="000000" w:themeFill="text1"/>
         </w:rPr>
-        <w:t>https://&lt;your ip&gt;:8080</w:t>
+        <w:t xml:space="preserve">https://&lt;your </w:t>
+      </w:r>
+      <w:bookmarkStart w:id="12" w:name="_GoBack"/>
+      <w:bookmarkEnd w:id="12"/>
+      <w:r>
+        <w:rPr>
+          <w:rStyle w:val="VerbatimChar"/>
+          <w:color w:val="FFFFFF" w:themeColor="background1"/>
+          <w:shd w:val="clear" w:color="auto" w:fill="000000" w:themeFill="text1"/>
+        </w:rPr>
+        <w:t>ip&gt;:8080</w:t>
       </w:r>
       <w:r>
         <w:t xml:space="preserve"> Now visit this url using a browser on same device or another device on same network.</w:t>
@@ -1075,25 +1079,12 @@
         <w:t>Proceed to ...</w:t>
       </w:r>
       <w:r>
-        <w:t xml:space="preserve"> Accept the camera permission to en</w:t>
-      </w:r>
-      <w:bookmarkStart w:id="12" w:name="_GoBack"/>
-      <w:bookmarkEnd w:id="12"/>
-      <w:r>
-        <w:t>able camera.</w:t>
+        <w:t xml:space="preserve"> Accept the camera permission to enable camera.</w:t>
       </w:r>
     </w:p>
     <w:p>
       <w:pPr>
         <w:pStyle w:val="BodyText"/>
-        <w:rPr>
-          <w:rFonts w:asciiTheme="majorHAnsi" w:eastAsiaTheme="majorEastAsia" w:hAnsiTheme="majorHAnsi" w:cstheme="majorBidi"/>
-          <w:b/>
-          <w:bCs/>
-          <w:color w:val="4F81BD" w:themeColor="accent1"/>
-          <w:sz w:val="32"/>
-          <w:szCs w:val="32"/>
-        </w:rPr>
       </w:pPr>
       <w:r>
         <w:t xml:space="preserve">Now our app is perfectly working! </w:t>
@@ -1136,8 +1127,80 @@
       </w:r>
       <w:bookmarkStart w:id="13" w:name="faq"/>
       <w:bookmarkStart w:id="14" w:name="X26b6c8e2412008d06f5f900aeb9f78da8d973e7"/>
-      <w:bookmarkEnd w:id="0"/>
+      <w:bookmarkEnd w:id="1"/>
       <w:bookmarkEnd w:id="11"/>
+    </w:p>
+    <w:p>
+      <w:pPr>
+        <w:pStyle w:val="BodyText"/>
+        <w:rPr>
+          <w:rFonts w:asciiTheme="majorHAnsi" w:eastAsiaTheme="majorEastAsia" w:hAnsiTheme="majorHAnsi" w:cstheme="majorBidi"/>
+          <w:b/>
+          <w:bCs/>
+          <w:color w:val="4F81BD" w:themeColor="accent1"/>
+          <w:sz w:val="32"/>
+          <w:szCs w:val="32"/>
+        </w:rPr>
+      </w:pPr>
+      <w:r>
+        <w:rPr>
+          <w:rFonts w:asciiTheme="majorHAnsi" w:eastAsiaTheme="majorEastAsia" w:hAnsiTheme="majorHAnsi" w:cstheme="majorBidi"/>
+          <w:b/>
+          <w:bCs/>
+          <w:noProof/>
+          <w:color w:val="4F81BD" w:themeColor="accent1"/>
+          <w:sz w:val="32"/>
+          <w:szCs w:val="32"/>
+        </w:rPr>
+        <w:drawing>
+          <wp:inline distT="0" distB="0" distL="0" distR="0">
+            <wp:extent cx="5184141" cy="2392680"/>
+            <wp:effectExtent l="0" t="0" r="0" b="0"/>
+            <wp:docPr id="10" name="Picture 10"/>
+            <wp:cNvGraphicFramePr>
+              <a:graphicFrameLocks xmlns:a="http://schemas.openxmlformats.org/drawingml/2006/main" noChangeAspect="1"/>
+            </wp:cNvGraphicFramePr>
+            <a:graphic xmlns:a="http://schemas.openxmlformats.org/drawingml/2006/main">
+              <a:graphicData uri="http://schemas.openxmlformats.org/drawingml/2006/picture">
+                <pic:pic xmlns:pic="http://schemas.openxmlformats.org/drawingml/2006/picture">
+                  <pic:nvPicPr>
+                    <pic:cNvPr id="0" name="Picture 3"/>
+                    <pic:cNvPicPr>
+                      <a:picLocks noChangeAspect="1" noChangeArrowheads="1"/>
+                    </pic:cNvPicPr>
+                  </pic:nvPicPr>
+                  <pic:blipFill>
+                    <a:blip r:embed="rId18" cstate="print">
+                      <a:extLst>
+                        <a:ext uri="{28A0092B-C50C-407E-A947-70E740481C1C}">
+                          <a14:useLocalDpi xmlns:a14="http://schemas.microsoft.com/office/drawing/2010/main" val="0"/>
+                        </a:ext>
+                      </a:extLst>
+                    </a:blip>
+                    <a:srcRect/>
+                    <a:stretch>
+                      <a:fillRect/>
+                    </a:stretch>
+                  </pic:blipFill>
+                  <pic:spPr bwMode="auto">
+                    <a:xfrm>
+                      <a:off x="0" y="0"/>
+                      <a:ext cx="5184141" cy="2392680"/>
+                    </a:xfrm>
+                    <a:prstGeom prst="rect">
+                      <a:avLst/>
+                    </a:prstGeom>
+                    <a:noFill/>
+                    <a:ln>
+                      <a:noFill/>
+                    </a:ln>
+                  </pic:spPr>
+                </pic:pic>
+              </a:graphicData>
+            </a:graphic>
+          </wp:inline>
+        </w:drawing>
+      </w:r>
     </w:p>
     <w:p>
       <w:pPr>
@@ -1567,6 +1630,13 @@
     <w:lsdException w:name="Light Shading"/>
     <w:lsdException w:name="Light List"/>
     <w:lsdException w:name="Light Grid"/>
+    <w:lsdException w:name="Medium Shading 1"/>
+    <w:lsdException w:name="Medium Shading 2"/>
+    <w:lsdException w:name="Medium List 1"/>
+    <w:lsdException w:name="Medium List 2"/>
+    <w:lsdException w:name="Medium Grid 1"/>
+    <w:lsdException w:name="Medium Grid 2"/>
+    <w:lsdException w:name="Medium Grid 3"/>
     <w:lsdException w:name="Dark List"/>
     <w:lsdException w:name="Colorful Shading"/>
     <w:lsdException w:name="Colorful List"/>
@@ -1939,6 +2009,7 @@
   <w:style w:type="character" w:default="1" w:styleId="DefaultParagraphFont">
     <w:name w:val="Default Paragraph Font"/>
     <w:uiPriority w:val="1"/>
+    <w:semiHidden/>
     <w:unhideWhenUsed/>
   </w:style>
   <w:style w:type="table" w:default="1" w:styleId="TableNormal">
@@ -2501,6 +2572,17 @@
     <w:rPr>
       <w:rFonts w:ascii="Consolas" w:hAnsi="Consolas"/>
       <w:sz w:val="22"/>
+    </w:rPr>
+  </w:style>
+  <w:style w:type="character" w:styleId="FollowedHyperlink">
+    <w:name w:val="FollowedHyperlink"/>
+    <w:basedOn w:val="DefaultParagraphFont"/>
+    <w:semiHidden/>
+    <w:unhideWhenUsed/>
+    <w:rsid w:val="00C6388A"/>
+    <w:rPr>
+      <w:color w:val="800080" w:themeColor="followedHyperlink"/>
+      <w:u w:val="single"/>
     </w:rPr>
   </w:style>
 </w:styles>

</xml_diff>